<commit_message>
added a sampple activity report
</commit_message>
<xml_diff>
--- a/ActivityReport_10_04_2022_DRAFT.docx
+++ b/ActivityReport_10_04_2022_DRAFT.docx
@@ -2,6 +2,38 @@
 <file path=word/document.xml><?xml version="1.0" encoding="utf-8"?>
 <w:document xmlns:o="urn:schemas-microsoft-com:office:office" xmlns:r="http://schemas.openxmlformats.org/officeDocument/2006/relationships" xmlns:v="urn:schemas-microsoft-com:vml" xmlns:w="http://schemas.openxmlformats.org/wordprocessingml/2006/main" xmlns:w10="urn:schemas-microsoft-com:office:word" xmlns:wp="http://schemas.openxmlformats.org/drawingml/2006/wordprocessingDrawing" xmlns:wps="http://schemas.microsoft.com/office/word/2010/wordprocessingShape" xmlns:wpg="http://schemas.microsoft.com/office/word/2010/wordprocessingGroup" xmlns:mc="http://schemas.openxmlformats.org/markup-compatibility/2006" xmlns:wp14="http://schemas.microsoft.com/office/word/2010/wordprocessingDrawing" xmlns:w14="http://schemas.microsoft.com/office/word/2010/wordml" mc:Ignorable="w14 wp14">
   <w:body>
+    <w:p>
+      <w:pPr>
+        <w:pStyle w:val="Normal"/>
+        <w:rPr/>
+      </w:pPr>
+      <w:r>
+        <w:rPr/>
+        <w:br/>
+        <w:t xml:space="preserve">Executive Summary </w:t>
+        <w:br/>
+        <w:t xml:space="preserve">    Special Agent Frank Wilson #345 of the Illinois Department of Revenue, Bureau of Criminal Investigations, requested an examination of evidence for any information regarding the tax investigation in the Al Capone case. </w:t>
+        <w:br/>
+        <w:t xml:space="preserve">        </w:t>
+        <w:br/>
+        <w:t>Exhibit 1</w:t>
+        <w:br/>
+        <w:t xml:space="preserve">    An Apple iPhone X (A1901), with an iOS 14.8.1 OS, serial # DNPVABEZJCL9, was received on 07/28/31 at 03:55 PM. On 07/31/31 at 05:49 PM, Digital Forensic Examiner Sherlock Holmes used Cellebrite UFED 7.56.0.282 to conduct a advanced logical phone extraction. The mobile Station International Subscriber Number (MSISDN) was 13125551212. The image was processed with Cellebrite Physical Analyzer 8.1.0.7. This was from Al Copone's phone and he gave 201711 as the pincode. This phone contained 176 instant messages between AlCopne@gmail.com and 16185551211 (James). There were message between Al Copne and his accountant. Relevant files were exported. This item was returned to the owner on 08/02/31.</w:t>
+        <w:br/>
+        <w:t xml:space="preserve">        </w:t>
+        <w:br/>
+        <w:t>Exhibit 2</w:t>
+        <w:br/>
+        <w:t xml:space="preserve">    An OnePlus Pro GM1917, with an Android 11 OS, serial # OCA5ABED, was received on 07/28/31 at 03:55 PM. On 07/30/31 at 08:51 AM, Digital Forensic Examiner Sherlock Holmes used Cellebrite UFED 7.56.0.282 to conduct a advanced logical forensic extraction. The image was processed with Cellebrite Physical Analyzer 8.1.0.7. This was William “Bugsy” Lollars phone. The IMEI # is 867555542388550. Bugsy123@gmail.com was setup for email access on this phone. Relevant files were exported. This item was returned to the owner on 08/02/31.</w:t>
+        <w:br/>
+        <w:t xml:space="preserve">        </w:t>
+        <w:br/>
+        <w:t>Exhibit 9</w:t>
+        <w:br/>
+        <w:t xml:space="preserve">    A Sandisk Cruzer 256 GB USB drive, serial # BQ1ABE25589B, was received on 01/09/31 at 03:55 PM. On 07/28/31 at 08:42 PM, Digital Forensic Examiner Sherlock Holmes used Tableau Imager 20.3.0 to conduct a disk to file forensic extraction. The image, which had a MD5 hash of 4683afda4a82f9d297c25a40312b36df, was saved as 1931-173-2-11_Ex9_AlCapone.E01. The image was processed with FTK 7.5.1.127. This had a 248 GB drive, model SanDisk Cruzer Glide 3.0. This USB drive contained folders and files such as Citibank_Capone, PHOTOS and tax records. Relevant files were exported. This item was returned to the owner on 08/02/31.</w:t>
+        <w:br/>
+      </w:r>
+    </w:p>
     <w:p>
       <w:pPr>
         <w:pStyle w:val="Normal"/>
@@ -18,34 +50,6 @@
       </w:pPr>
       <w:r>
         <w:rPr/>
-        <w:br/>
-        <w:t xml:space="preserve">Executive Summary </w:t>
-        <w:br/>
-        <w:t xml:space="preserve">    Special Agent Barney Fife of the Illinois Department of Revenue, Bureau of Criminal Investigations, requested an examination of evidence for any information regarding the Tax investigation in the Al Cop</w:t>
-      </w:r>
-      <w:r>
-        <w:rPr>
-          <w:rFonts w:eastAsia="Times New Roman" w:cs="Times New Roman"/>
-          <w:color w:val="auto"/>
-          <w:kern w:val="0"/>
-          <w:sz w:val="20"/>
-          <w:szCs w:val="20"/>
-          <w:lang w:val="en-US" w:eastAsia="zh-CN" w:bidi="ar-SA"/>
-        </w:rPr>
-        <w:t>o</w:t>
-      </w:r>
-      <w:r>
-        <w:rPr/>
-        <w:t>ne case. On 9/19/1969 Digital Forensic Examiner Sherlock Holmes attended the warrant at Al Copon</w:t>
-      </w:r>
-      <w:r>
-        <w:rPr/>
-        <w:t>e</w:t>
-      </w:r>
-      <w:r>
-        <w:rPr/>
-        <w:t>s hangout.</w:t>
-        <w:br/>
       </w:r>
     </w:p>
     <w:p>
@@ -55,17 +59,6 @@
       </w:pPr>
       <w:r>
         <w:rPr/>
-        <w:t>Exhibit 2</w:t>
-        <w:br/>
-        <w:t xml:space="preserve">    An apple iPhone 7s, with an Ios 16.0 OS, serial # alksabeefn, was received on 09/19/69 at 04:32 PM. On 4/12/2017 at 11:00:37, Digital Forensic Examiner Sherlock Holmes used Tableau Imager 1.2.0 to conduct a disk to file phone extraction. The mobile Station International Subscriber Number (MSISDN) was 618-555-1212. The image, which had a MD5 hash of d92c19a7354f1abece56ddf9676d4b2d, was saved as 2016-0131_Ex2.E01. The image was processed with blahblah. This had a 160 GB hard drive, model WDC WD1600BEVT-75A23, serial # WD-WXS1Aabe5775. Laptop appears to be an older laptop with files dating late 1923 to 1924. Due to date of files non were extracted for view.</w:t>
-        <w:br/>
-        <w:t xml:space="preserve">    </w:t>
-        <w:br/>
-        <w:t>Exhibit 3</w:t>
-        <w:br/>
-        <w:t xml:space="preserve">    An Asus, with a Windows 8.1 OS, was received on 09/19/69 at 04:32 PM. On 4/13/2017 at 7:18:45, Digital Forensic Examiner Sherlock Holmes used Tableau Imager 1.2.0 to conduct a disk to file forensic extraction. The image, which had a MD5 hash of a44a2e1c95a27abeb4df75c8a04791e6, was saved as 2016-0131_Ex3.E01. The image was processed with FTK. This had a 500 GB hard drive, model TOSHIBA MQ01ABE050, serial # 84VRABENT. A windows 8.1 OS installed on July 2, 2015. Last Logon by Al Capone Trust May 9, 1924.     </w:t>
-        <w:br/>
-        <w:t xml:space="preserve">    </w:t>
       </w:r>
     </w:p>
     <w:p>
@@ -75,9 +68,54 @@
       </w:pPr>
       <w:r>
         <w:rPr/>
+      </w:r>
+    </w:p>
+    <w:p>
+      <w:pPr>
+        <w:pStyle w:val="Normal"/>
+        <w:rPr/>
+      </w:pPr>
+      <w:r>
+        <w:rPr/>
+        <w:t xml:space="preserve">        </w:t>
+      </w:r>
+      <w:r>
+        <w:rPr/>
+        <w:br/>
+        <w:t>Exhibit 10</w:t>
+        <w:br/>
+        <w:t xml:space="preserve">    A Lycamobile nano sim cards, serial # 123456789, was received on 01/09/31 at 03:55 PM. On 07/30/31 at 09:32 AM, Digital Forensic Examiner Sherlock Holmes used Cellebrite UFED 7.56.0.282 to conduct a logical forensic extraction. The image was processed with Cellebrite Physical Analyzer 8.1.0.7. The first Lycamobile card, 123456789, was imaged. The second Lycamobile card, 1234567884, was unreadable. A search for relevant files was made and no files were found. This item was returned to the owner on 08/02/31.</w:t>
+        <w:br/>
+        <w:t xml:space="preserve">        </w:t>
+        <w:br/>
+        <w:t>Exhibit 11</w:t>
+        <w:br/>
+        <w:t xml:space="preserve">    A Dell EMC Poweredge T40, with a Windows 10 OS, serial # B4ABE33, was received on 01/09/31 at 03:55 PM. On 07/28/31 at 07:21 PM, Digital Forensic Examiner Sherlock Holmes used Tableau Imager 20.3.0 to conduct a disk to file forensic extraction. The image, which had a MD5 hash of 607327f0223a6526d9ab3af8faf41f49, was saved as 1931-173-2-11_Ex11.E01. The image was processed with FTK 7.5.2.173. This had a 120 GB drive, model KINGSTON SA400S37120G, serial # 50026B7784064198. This was the main POS server. On the day of the warrant Sherlock Holmes ran monthly totals and exported them as MonthlyTotals-AlCapone_&lt;year&gt;-&lt;month&gt;.xlsx. Relevant files were exported. This item was returned to the owner on 08/02/31.</w:t>
+        <w:br/>
+        <w:t xml:space="preserve">        </w:t>
+        <w:br/>
+        <w:t>Exhibit 12</w:t>
+        <w:br/>
+        <w:t xml:space="preserve">    A HP 15-DA0032WM, with a Windows 3.11 OS, serial # CNDABE2LG3, was received on 01/09/31 at 03:55 PM. On 07/30/31 at 08:44 PM, Digital Forensic Examiner Sherlock Holmes used Tableau Imager 20.3.0 to conduct a disk to file forensic extraction. The image, which had a MD5 hash of ecde38a7279a1eccb57b8f20c0de851c, was saved as 1931-173-2-11_Ex12_AlCapone.E01. The image was processed with FTK 7.5.2.173. This had a 1 TB drive, model WDC WD10SPZX-60Z10T0, serial # WD-WXb1ABED90D1. The sticky note on the laptop says "Als 2812 Pin". Relevant files were exported. This item was returned to the owner on 08/02/31.</w:t>
+        <w:br/>
+        <w:t xml:space="preserve">        </w:t>
+        <w:br/>
+        <w:t>Exhibit 13</w:t>
+        <w:br/>
+        <w:t xml:space="preserve">    An Apple iPad in black case, with an iOS 14.8.1 OS, serial # DMABEEH2FK14, was received on 01/09/31 at 03:55 PM. On 07/31/31 at 11:31 AM, Digital Forensic Examiner Sherlock Holmes used Cellebrite UFED 7.56.0.282 to conduct a logical forensic extraction. The image was processed with Cellebrite Physical Analyzer 8.1.0.7. A search for relevant files was made and no files were found. This item was returned to the owner on 08/02/31.</w:t>
+      </w:r>
+    </w:p>
+    <w:p>
+      <w:pPr>
+        <w:pStyle w:val="Normal"/>
+        <w:rPr/>
+      </w:pPr>
+      <w:r>
+        <w:rPr/>
+        <w:br/>
         <w:t>Evidence:</w:t>
         <w:br/>
-        <w:t xml:space="preserve">    All digital images obtained pursuant to this investigation will be maintained on IDOR servers for five years past the date of adjudication and/or case discontinuance. Copies of digital images will be made available upon request. All files copied from the images and provided to the case agent for review are identified as the DIGITAL EVIDENCE FILE and will be included as an exhibit in the case file.</w:t>
+        <w:t xml:space="preserve">    All digital images obtained pursuant to this investigation will be maintained on IDOR servers for five years past the date of adjudication and/or case discontinuance. Copies of digital images will be made available upon request. All files copied from the images and provided to the case agent for review are identified as the DIGITAL EVIDENCE FILE and will be included as an exhibit in the case file. </w:t>
         <w:br/>
         <w:t xml:space="preserve">    </w:t>
       </w:r>
@@ -127,7 +165,7 @@
                 <wp:posOffset>0</wp:posOffset>
               </wp:positionH>
               <wp:positionV relativeFrom="paragraph">
-                <wp:posOffset>635</wp:posOffset>
+                <wp:posOffset>1905</wp:posOffset>
               </wp:positionV>
               <wp:extent cx="6403340" cy="2540"/>
               <wp:effectExtent l="0" t="0" r="0" b="0"/>
@@ -263,7 +301,7 @@
       <w:rPr>
         <w:sz w:val="24"/>
       </w:rPr>
-      <w:t>0</w:t>
+      <w:t>2</w:t>
     </w:r>
     <w:r>
       <w:rPr>
@@ -299,7 +337,7 @@
       <w:rPr>
         <w:sz w:val="24"/>
       </w:rPr>
-      <w:t>1</w:t>
+      <w:t>2</w:t>
     </w:r>
     <w:r>
       <w:rPr>
@@ -623,7 +661,7 @@
       <w:rPr>
         <w:sz w:val="24"/>
       </w:rPr>
-      <w:t>1</w:t>
+      <w:t>2</w:t>
     </w:r>
     <w:r>
       <w:rPr>
@@ -786,6 +824,10 @@
       <w:rPr>
         <w:sz w:val="24"/>
       </w:rPr>
+      <w:t xml:space="preserve">1931-172                                    </w:t>
+      <w:tab/>
+      <w:t>10/04/2022</w:t>
+      <w:tab/>
       <w:tab/>
     </w:r>
   </w:p>
@@ -814,7 +856,7 @@
                 <wp:posOffset>0</wp:posOffset>
               </wp:positionH>
               <wp:positionV relativeFrom="paragraph">
-                <wp:posOffset>635</wp:posOffset>
+                <wp:posOffset>1905</wp:posOffset>
               </wp:positionV>
               <wp:extent cx="6311900" cy="2540"/>
               <wp:effectExtent l="0" t="0" r="0" b="0"/>
@@ -906,7 +948,7 @@
         <v:shape id="ole_rId1" type="shapetype_ole_rId1" style="width:252pt;height:71.15pt;mso-wrap-distance-right:0pt" filled="f" o:ole="">
           <v:imagedata r:id="rId2" o:title=""/>
         </v:shape>
-        <o:OLEObject Type="Embed" ProgID="" ShapeID="ole_rId1" DrawAspect="Content" ObjectID="_958093087" r:id="rId1"/>
+        <o:OLEObject Type="Embed" ProgID="" ShapeID="ole_rId1" DrawAspect="Content" ObjectID="_1204448641" r:id="rId1"/>
       </w:object>
     </w:r>
   </w:p>
@@ -1043,7 +1085,7 @@
       <w:rPr>
         <w:sz w:val="24"/>
       </w:rPr>
-      <w:t xml:space="preserve">1969-0159-2-11                                    </w:t>
+      <w:t xml:space="preserve">1931-172                                    </w:t>
       <w:tab/>
       <w:t>10/04/2022</w:t>
       <w:tab/>
@@ -1161,11 +1203,11 @@
       <w:rPr>
         <w:sz w:val="24"/>
       </w:rPr>
-      <w:t xml:space="preserve">Al Copene Copone Trust, Inc                           </w:t>
+      <w:t xml:space="preserve">Al Capone d/b/a Capone Inc                           </w:t>
       <w:tab/>
-      <w:t xml:space="preserve">Barney Fife    </w:t>
+      <w:t xml:space="preserve">Frank Wilson #345    </w:t>
       <w:tab/>
-      <w:t>Sherlock Holmes</w:t>
+      <w:t xml:space="preserve">Sherlock Holmes </w:t>
       <w:tab/>
     </w:r>
   </w:p>

</xml_diff>

<commit_message>
added a sample activity report
</commit_message>
<xml_diff>
--- a/ActivityReport_10_04_2022_DRAFT.docx
+++ b/ActivityReport_10_04_2022_DRAFT.docx
@@ -9,7 +9,6 @@
       </w:pPr>
       <w:r>
         <w:rPr/>
-        <w:br/>
         <w:t xml:space="preserve">Executive Summary </w:t>
         <w:br/>
         <w:t xml:space="preserve">    Special Agent Frank Wilson #345 of the Illinois Department of Revenue, Bureau of Criminal Investigations, requested an examination of evidence for any information regarding the tax investigation in the Al Capone case. </w:t>
@@ -32,55 +31,7 @@
         <w:br/>
         <w:t xml:space="preserve">    A Sandisk Cruzer 256 GB USB drive, serial # BQ1ABE25589B, was received on 01/09/31 at 03:55 PM. On 07/28/31 at 08:42 PM, Digital Forensic Examiner Sherlock Holmes used Tableau Imager 20.3.0 to conduct a disk to file forensic extraction. The image, which had a MD5 hash of 4683afda4a82f9d297c25a40312b36df, was saved as 1931-173-2-11_Ex9_AlCapone.E01. The image was processed with FTK 7.5.1.127. This had a 248 GB drive, model SanDisk Cruzer Glide 3.0. This USB drive contained folders and files such as Citibank_Capone, PHOTOS and tax records. Relevant files were exported. This item was returned to the owner on 08/02/31.</w:t>
         <w:br/>
-      </w:r>
-    </w:p>
-    <w:p>
-      <w:pPr>
-        <w:pStyle w:val="Normal"/>
-        <w:rPr/>
-      </w:pPr>
-      <w:r>
-        <w:rPr/>
-      </w:r>
-    </w:p>
-    <w:p>
-      <w:pPr>
-        <w:pStyle w:val="Normal"/>
-        <w:rPr/>
-      </w:pPr>
-      <w:r>
-        <w:rPr/>
-      </w:r>
-    </w:p>
-    <w:p>
-      <w:pPr>
-        <w:pStyle w:val="Normal"/>
-        <w:rPr/>
-      </w:pPr>
-      <w:r>
-        <w:rPr/>
-      </w:r>
-    </w:p>
-    <w:p>
-      <w:pPr>
-        <w:pStyle w:val="Normal"/>
-        <w:rPr/>
-      </w:pPr>
-      <w:r>
-        <w:rPr/>
-      </w:r>
-    </w:p>
-    <w:p>
-      <w:pPr>
-        <w:pStyle w:val="Normal"/>
-        <w:rPr/>
-      </w:pPr>
-      <w:r>
-        <w:rPr/>
         <w:t xml:space="preserve">        </w:t>
-      </w:r>
-      <w:r>
-        <w:rPr/>
         <w:br/>
         <w:t>Exhibit 10</w:t>
         <w:br/>
@@ -167,7 +118,7 @@
               <wp:positionV relativeFrom="paragraph">
                 <wp:posOffset>1905</wp:posOffset>
               </wp:positionV>
-              <wp:extent cx="6403340" cy="2540"/>
+              <wp:extent cx="6403975" cy="1270"/>
               <wp:effectExtent l="0" t="0" r="0" b="0"/>
               <wp:wrapNone/>
               <wp:docPr id="6" name="Line 8"/>
@@ -176,9 +127,9 @@
                   <wps:wsp>
                     <wps:cNvSpPr/>
                     <wps:spPr>
-                      <a:xfrm flipV="1">
+                      <a:xfrm>
                         <a:off x="0" y="0"/>
-                        <a:ext cx="6402600" cy="0"/>
+                        <a:ext cx="6403320" cy="0"/>
                       </a:xfrm>
                       <a:prstGeom prst="line">
                         <a:avLst/>
@@ -205,7 +156,7 @@
         </mc:Choice>
         <mc:Fallback>
           <w:pict>
-            <v:line id="shape_0" from="0pt,0.15pt" to="504.1pt,0.15pt" ID="Line 8" stroked="t" style="position:absolute;flip:y">
+            <v:line id="shape_0" from="0pt,0.15pt" to="504.15pt,0.15pt" ID="Line 8" stroked="t" style="position:absolute">
               <v:stroke color="black" weight="9360" joinstyle="miter" endcap="flat"/>
               <v:fill o:detectmouseclick="t" on="false"/>
               <w10:wrap type="none"/>
@@ -375,7 +326,7 @@
               <wp:positionV relativeFrom="paragraph">
                 <wp:posOffset>99060</wp:posOffset>
               </wp:positionV>
-              <wp:extent cx="6311900" cy="1270"/>
+              <wp:extent cx="6312535" cy="1270"/>
               <wp:effectExtent l="0" t="0" r="0" b="0"/>
               <wp:wrapNone/>
               <wp:docPr id="7" name="Line 4"/>
@@ -386,7 +337,7 @@
                     <wps:spPr>
                       <a:xfrm>
                         <a:off x="0" y="0"/>
-                        <a:ext cx="6311160" cy="0"/>
+                        <a:ext cx="6311880" cy="0"/>
                       </a:xfrm>
                       <a:prstGeom prst="line">
                         <a:avLst/>
@@ -413,7 +364,7 @@
         </mc:Choice>
         <mc:Fallback>
           <w:pict>
-            <v:line id="shape_0" from="0pt,7.8pt" to="496.9pt,7.8pt" ID="Line 4" stroked="t" style="position:absolute">
+            <v:line id="shape_0" from="0pt,7.8pt" to="496.95pt,7.8pt" ID="Line 4" stroked="t" style="position:absolute">
               <v:stroke color="black" weight="9360" joinstyle="miter" endcap="flat"/>
               <v:fill o:detectmouseclick="t" on="false"/>
               <w10:wrap type="none"/>
@@ -508,7 +459,7 @@
               <wp:positionV relativeFrom="paragraph">
                 <wp:posOffset>40005</wp:posOffset>
               </wp:positionV>
-              <wp:extent cx="6311900" cy="2540"/>
+              <wp:extent cx="6312535" cy="1270"/>
               <wp:effectExtent l="0" t="0" r="0" b="0"/>
               <wp:wrapNone/>
               <wp:docPr id="8" name="Line 5"/>
@@ -519,7 +470,7 @@
                     <wps:spPr>
                       <a:xfrm>
                         <a:off x="0" y="0"/>
-                        <a:ext cx="6311160" cy="0"/>
+                        <a:ext cx="6311880" cy="0"/>
                       </a:xfrm>
                       <a:prstGeom prst="line">
                         <a:avLst/>
@@ -546,7 +497,7 @@
         </mc:Choice>
         <mc:Fallback>
           <w:pict>
-            <v:line id="shape_0" from="0pt,3.15pt" to="496.9pt,3.15pt" ID="Line 5" stroked="t" style="position:absolute">
+            <v:line id="shape_0" from="0pt,3.15pt" to="496.95pt,3.15pt" ID="Line 5" stroked="t" style="position:absolute">
               <v:stroke color="black" weight="9360" joinstyle="miter" endcap="flat"/>
               <v:fill o:detectmouseclick="t" on="false"/>
               <w10:wrap type="none"/>
@@ -739,9 +690,9 @@
                 <wp:posOffset>0</wp:posOffset>
               </wp:positionH>
               <wp:positionV relativeFrom="paragraph">
-                <wp:posOffset>635</wp:posOffset>
+                <wp:posOffset>1270</wp:posOffset>
               </wp:positionV>
-              <wp:extent cx="6311900" cy="2540"/>
+              <wp:extent cx="6312535" cy="3175"/>
               <wp:effectExtent l="0" t="0" r="0" b="0"/>
               <wp:wrapNone/>
               <wp:docPr id="1" name="Line 6"/>
@@ -752,7 +703,7 @@
                     <wps:spPr>
                       <a:xfrm flipV="1">
                         <a:off x="0" y="0"/>
-                        <a:ext cx="6311160" cy="1440"/>
+                        <a:ext cx="6311880" cy="1800"/>
                       </a:xfrm>
                       <a:prstGeom prst="line">
                         <a:avLst/>
@@ -779,7 +730,7 @@
         </mc:Choice>
         <mc:Fallback>
           <w:pict>
-            <v:line id="shape_0" from="0pt,0.05pt" to="496.9pt,0.1pt" ID="Line 6" stroked="t" style="position:absolute;flip:y">
+            <v:line id="shape_0" from="0pt,0.1pt" to="496.95pt,0.2pt" ID="Line 6" stroked="t" style="position:absolute;flip:y">
               <v:stroke color="black" weight="38160" joinstyle="miter" endcap="flat"/>
               <v:fill o:detectmouseclick="t" on="false"/>
               <w10:wrap type="none"/>
@@ -858,7 +809,7 @@
               <wp:positionV relativeFrom="paragraph">
                 <wp:posOffset>1905</wp:posOffset>
               </wp:positionV>
-              <wp:extent cx="6311900" cy="2540"/>
+              <wp:extent cx="6312535" cy="1270"/>
               <wp:effectExtent l="0" t="0" r="0" b="0"/>
               <wp:wrapNone/>
               <wp:docPr id="2" name="Line 7"/>
@@ -867,9 +818,9 @@
                   <wps:wsp>
                     <wps:cNvSpPr/>
                     <wps:spPr>
-                      <a:xfrm flipV="1">
+                      <a:xfrm>
                         <a:off x="0" y="0"/>
-                        <a:ext cx="6311160" cy="0"/>
+                        <a:ext cx="6311880" cy="0"/>
                       </a:xfrm>
                       <a:prstGeom prst="line">
                         <a:avLst/>
@@ -896,7 +847,7 @@
         </mc:Choice>
         <mc:Fallback>
           <w:pict>
-            <v:line id="shape_0" from="0pt,0.15pt" to="496.9pt,0.15pt" ID="Line 7" stroked="t" style="position:absolute;flip:y">
+            <v:line id="shape_0" from="0pt,0.15pt" to="496.95pt,0.15pt" ID="Line 7" stroked="t" style="position:absolute">
               <v:stroke color="black" weight="9360" joinstyle="miter" endcap="flat"/>
               <v:fill o:detectmouseclick="t" on="false"/>
               <w10:wrap type="none"/>
@@ -948,7 +899,7 @@
         <v:shape id="ole_rId1" type="shapetype_ole_rId1" style="width:252pt;height:71.15pt;mso-wrap-distance-right:0pt" filled="f" o:ole="">
           <v:imagedata r:id="rId2" o:title=""/>
         </v:shape>
-        <o:OLEObject Type="Embed" ProgID="" ShapeID="ole_rId1" DrawAspect="Content" ObjectID="_1204448641" r:id="rId1"/>
+        <o:OLEObject Type="Embed" ProgID="" ShapeID="ole_rId1" DrawAspect="Content" ObjectID="_1163259240" r:id="rId1"/>
       </w:object>
     </w:r>
   </w:p>
@@ -1002,7 +953,7 @@
               <wp:positionV relativeFrom="paragraph">
                 <wp:posOffset>99060</wp:posOffset>
               </wp:positionV>
-              <wp:extent cx="6311900" cy="1270"/>
+              <wp:extent cx="6312535" cy="1270"/>
               <wp:effectExtent l="0" t="0" r="0" b="0"/>
               <wp:wrapNone/>
               <wp:docPr id="3" name="Line 1"/>
@@ -1013,7 +964,7 @@
                     <wps:spPr>
                       <a:xfrm>
                         <a:off x="0" y="0"/>
-                        <a:ext cx="6311160" cy="0"/>
+                        <a:ext cx="6311880" cy="0"/>
                       </a:xfrm>
                       <a:prstGeom prst="line">
                         <a:avLst/>
@@ -1040,7 +991,7 @@
         </mc:Choice>
         <mc:Fallback>
           <w:pict>
-            <v:line id="shape_0" from="0pt,7.8pt" to="496.9pt,7.8pt" ID="Line 1" stroked="t" style="position:absolute">
+            <v:line id="shape_0" from="0pt,7.8pt" to="496.95pt,7.8pt" ID="Line 1" stroked="t" style="position:absolute">
               <v:stroke color="black" weight="38160" joinstyle="miter" endcap="flat"/>
               <v:fill o:detectmouseclick="t" on="false"/>
               <w10:wrap type="none"/>
@@ -1118,7 +1069,7 @@
               <wp:positionV relativeFrom="paragraph">
                 <wp:posOffset>123190</wp:posOffset>
               </wp:positionV>
-              <wp:extent cx="6311900" cy="2540"/>
+              <wp:extent cx="6312535" cy="1270"/>
               <wp:effectExtent l="0" t="0" r="0" b="0"/>
               <wp:wrapNone/>
               <wp:docPr id="4" name="Line 2"/>
@@ -1129,7 +1080,7 @@
                     <wps:spPr>
                       <a:xfrm>
                         <a:off x="0" y="0"/>
-                        <a:ext cx="6311160" cy="0"/>
+                        <a:ext cx="6311880" cy="0"/>
                       </a:xfrm>
                       <a:prstGeom prst="line">
                         <a:avLst/>
@@ -1156,7 +1107,7 @@
         </mc:Choice>
         <mc:Fallback>
           <w:pict>
-            <v:line id="shape_0" from="0pt,9.7pt" to="496.9pt,9.7pt" ID="Line 2" stroked="t" style="position:absolute">
+            <v:line id="shape_0" from="0pt,9.7pt" to="496.95pt,9.7pt" ID="Line 2" stroked="t" style="position:absolute">
               <v:stroke color="black" weight="9360" joinstyle="miter" endcap="flat"/>
               <v:fill o:detectmouseclick="t" on="false"/>
               <w10:wrap type="none"/>
@@ -1233,9 +1184,9 @@
                 <wp:posOffset>0</wp:posOffset>
               </wp:positionH>
               <wp:positionV relativeFrom="paragraph">
-                <wp:posOffset>69850</wp:posOffset>
+                <wp:posOffset>69215</wp:posOffset>
               </wp:positionV>
-              <wp:extent cx="6311900" cy="2540"/>
+              <wp:extent cx="6312535" cy="3175"/>
               <wp:effectExtent l="0" t="0" r="0" b="0"/>
               <wp:wrapNone/>
               <wp:docPr id="5" name="Line 3"/>
@@ -1244,9 +1195,9 @@
                   <wps:wsp>
                     <wps:cNvSpPr/>
                     <wps:spPr>
-                      <a:xfrm>
+                      <a:xfrm flipV="1">
                         <a:off x="0" y="0"/>
-                        <a:ext cx="6311160" cy="0"/>
+                        <a:ext cx="6311880" cy="2520"/>
                       </a:xfrm>
                       <a:prstGeom prst="line">
                         <a:avLst/>
@@ -1273,7 +1224,7 @@
         </mc:Choice>
         <mc:Fallback>
           <w:pict>
-            <v:line id="shape_0" from="0pt,5.5pt" to="496.9pt,5.5pt" ID="Line 3" stroked="t" style="position:absolute">
+            <v:line id="shape_0" from="0pt,5.45pt" to="496.95pt,5.6pt" ID="Line 3" stroked="t" style="position:absolute;flip:y">
               <v:stroke color="black" weight="9360" joinstyle="miter" endcap="flat"/>
               <v:fill o:detectmouseclick="t" on="false"/>
               <w10:wrap type="none"/>

</xml_diff>